<commit_message>
Añadido la visualización de la página web al documento
</commit_message>
<xml_diff>
--- a/doc/instalacion_servidor.docx
+++ b/doc/instalacion_servidor.docx
@@ -35,6 +35,9 @@
     </w:p>
     <w:p>
       <w:r>
+        <w:rPr>
+          <w:noProof/>
+        </w:rPr>
         <w:drawing>
           <wp:inline distT="0" distB="0" distL="0" distR="0" wp14:anchorId="660FE074" wp14:editId="04AE7805">
             <wp:extent cx="3322320" cy="3165808"/>
@@ -79,6 +82,9 @@
     </w:p>
     <w:p>
       <w:r>
+        <w:rPr>
+          <w:noProof/>
+        </w:rPr>
         <w:drawing>
           <wp:inline distT="0" distB="0" distL="0" distR="0" wp14:anchorId="1186442D" wp14:editId="567161D9">
             <wp:extent cx="3626915" cy="3794760"/>
@@ -124,6 +130,9 @@
     </w:p>
     <w:p>
       <w:r>
+        <w:rPr>
+          <w:noProof/>
+        </w:rPr>
         <w:drawing>
           <wp:inline distT="0" distB="0" distL="0" distR="0" wp14:anchorId="6F589099" wp14:editId="346CE873">
             <wp:extent cx="3749040" cy="3953947"/>
@@ -168,6 +177,9 @@
     </w:p>
     <w:p>
       <w:r>
+        <w:rPr>
+          <w:noProof/>
+        </w:rPr>
         <w:drawing>
           <wp:inline distT="0" distB="0" distL="0" distR="0" wp14:anchorId="78256E39" wp14:editId="3978EB6E">
             <wp:extent cx="3665220" cy="3842213"/>
@@ -218,6 +230,9 @@
     </w:p>
     <w:p>
       <w:r>
+        <w:rPr>
+          <w:noProof/>
+        </w:rPr>
         <w:drawing>
           <wp:inline distT="0" distB="0" distL="0" distR="0" wp14:anchorId="65EF53F7" wp14:editId="116C31B7">
             <wp:extent cx="3589020" cy="3777914"/>
@@ -262,6 +277,9 @@
     </w:p>
     <w:p>
       <w:r>
+        <w:rPr>
+          <w:noProof/>
+        </w:rPr>
         <w:drawing>
           <wp:inline distT="0" distB="0" distL="0" distR="0" wp14:anchorId="0D6D7CB5" wp14:editId="71798801">
             <wp:extent cx="3566160" cy="3775087"/>
@@ -307,6 +325,9 @@
     </w:p>
     <w:p>
       <w:r>
+        <w:rPr>
+          <w:noProof/>
+        </w:rPr>
         <w:drawing>
           <wp:inline distT="0" distB="0" distL="0" distR="0" wp14:anchorId="6E0C1776" wp14:editId="20E8F809">
             <wp:extent cx="4041387" cy="4251960"/>
@@ -361,6 +382,9 @@
     </w:p>
     <w:p>
       <w:r>
+        <w:rPr>
+          <w:noProof/>
+        </w:rPr>
         <w:drawing>
           <wp:inline distT="0" distB="0" distL="0" distR="0" wp14:anchorId="6466CA71" wp14:editId="6C8F1700">
             <wp:extent cx="5400040" cy="2916555"/>
@@ -407,6 +431,9 @@
     </w:p>
     <w:p>
       <w:r>
+        <w:rPr>
+          <w:noProof/>
+        </w:rPr>
         <w:drawing>
           <wp:inline distT="0" distB="0" distL="0" distR="0" wp14:anchorId="46083260" wp14:editId="52F5AA8D">
             <wp:extent cx="5400040" cy="2275205"/>
@@ -451,6 +478,9 @@
     </w:p>
     <w:p>
       <w:r>
+        <w:rPr>
+          <w:noProof/>
+        </w:rPr>
         <w:drawing>
           <wp:inline distT="0" distB="0" distL="0" distR="0" wp14:anchorId="0828A4A3" wp14:editId="6C56CF89">
             <wp:extent cx="5400040" cy="1640840"/>
@@ -495,6 +525,9 @@
     </w:p>
     <w:p>
       <w:r>
+        <w:rPr>
+          <w:noProof/>
+        </w:rPr>
         <w:drawing>
           <wp:inline distT="0" distB="0" distL="0" distR="0" wp14:anchorId="10FFA69C" wp14:editId="59186A54">
             <wp:extent cx="5866339" cy="495300"/>
@@ -539,6 +572,9 @@
     </w:p>
     <w:p>
       <w:r>
+        <w:rPr>
+          <w:noProof/>
+        </w:rPr>
         <w:drawing>
           <wp:inline distT="0" distB="0" distL="0" distR="0" wp14:anchorId="077BB26D" wp14:editId="36C391CD">
             <wp:extent cx="5400040" cy="1550035"/>
@@ -574,6 +610,125 @@
             </a:graphic>
           </wp:inline>
         </w:drawing>
+      </w:r>
+    </w:p>
+    <w:p>
+      <w:r>
+        <w:br w:type="page"/>
+      </w:r>
+    </w:p>
+    <w:p>
+      <w:pPr>
+        <w:jc w:val="center"/>
+        <w:rPr>
+          <w:b/>
+          <w:bCs/>
+          <w:sz w:val="28"/>
+          <w:szCs w:val="28"/>
+        </w:rPr>
+      </w:pPr>
+      <w:r>
+        <w:rPr>
+          <w:b/>
+          <w:bCs/>
+          <w:sz w:val="28"/>
+          <w:szCs w:val="28"/>
+        </w:rPr>
+        <w:lastRenderedPageBreak/>
+        <w:t>VISUALIZACIÓN PÁGINA WEB</w:t>
+      </w:r>
+    </w:p>
+    <w:p>
+      <w:r>
+        <w:t>Una vez tenemos todos los datos en la maquina virtual solo tenemos que ir a un navegador y poner lo siguiente</w:t>
+      </w:r>
+    </w:p>
+    <w:p>
+      <w:r>
+        <w:drawing>
+          <wp:inline distT="0" distB="0" distL="0" distR="0" wp14:anchorId="7CE2D5D5" wp14:editId="25323535">
+            <wp:extent cx="2000529" cy="342948"/>
+            <wp:effectExtent l="0" t="0" r="0" b="0"/>
+            <wp:docPr id="2074349544" name="Imagen 1"/>
+            <wp:cNvGraphicFramePr>
+              <a:graphicFrameLocks xmlns:a="http://schemas.openxmlformats.org/drawingml/2006/main" noChangeAspect="1"/>
+            </wp:cNvGraphicFramePr>
+            <a:graphic xmlns:a="http://schemas.openxmlformats.org/drawingml/2006/main">
+              <a:graphicData uri="http://schemas.openxmlformats.org/drawingml/2006/picture">
+                <pic:pic xmlns:pic="http://schemas.openxmlformats.org/drawingml/2006/picture">
+                  <pic:nvPicPr>
+                    <pic:cNvPr id="2074349544" name=""/>
+                    <pic:cNvPicPr/>
+                  </pic:nvPicPr>
+                  <pic:blipFill>
+                    <a:blip r:embed="rId16"/>
+                    <a:stretch>
+                      <a:fillRect/>
+                    </a:stretch>
+                  </pic:blipFill>
+                  <pic:spPr>
+                    <a:xfrm>
+                      <a:off x="0" y="0"/>
+                      <a:ext cx="2000529" cy="342948"/>
+                    </a:xfrm>
+                    <a:prstGeom prst="rect">
+                      <a:avLst/>
+                    </a:prstGeom>
+                  </pic:spPr>
+                </pic:pic>
+              </a:graphicData>
+            </a:graphic>
+          </wp:inline>
+        </w:drawing>
+      </w:r>
+    </w:p>
+    <w:p>
+      <w:r>
+        <w:t>Ponemos la IP de la maquina en donde este situada y después el puerto que este alojando el servidor web, que en mi caso es el 8080</w:t>
+      </w:r>
+    </w:p>
+    <w:p>
+      <w:r>
+        <w:drawing>
+          <wp:inline distT="0" distB="0" distL="0" distR="0" wp14:anchorId="43C788B1" wp14:editId="645724F8">
+            <wp:extent cx="5400040" cy="2423795"/>
+            <wp:effectExtent l="0" t="0" r="0" b="0"/>
+            <wp:docPr id="1536970449" name="Imagen 1" descr="Interfaz de usuario gráfica, Texto, Aplicación, Correo electrónico&#10;&#10;El contenido generado por IA puede ser incorrecto."/>
+            <wp:cNvGraphicFramePr>
+              <a:graphicFrameLocks xmlns:a="http://schemas.openxmlformats.org/drawingml/2006/main" noChangeAspect="1"/>
+            </wp:cNvGraphicFramePr>
+            <a:graphic xmlns:a="http://schemas.openxmlformats.org/drawingml/2006/main">
+              <a:graphicData uri="http://schemas.openxmlformats.org/drawingml/2006/picture">
+                <pic:pic xmlns:pic="http://schemas.openxmlformats.org/drawingml/2006/picture">
+                  <pic:nvPicPr>
+                    <pic:cNvPr id="1536970449" name="Imagen 1" descr="Interfaz de usuario gráfica, Texto, Aplicación, Correo electrónico&#10;&#10;El contenido generado por IA puede ser incorrecto."/>
+                    <pic:cNvPicPr/>
+                  </pic:nvPicPr>
+                  <pic:blipFill>
+                    <a:blip r:embed="rId17"/>
+                    <a:stretch>
+                      <a:fillRect/>
+                    </a:stretch>
+                  </pic:blipFill>
+                  <pic:spPr>
+                    <a:xfrm>
+                      <a:off x="0" y="0"/>
+                      <a:ext cx="5400040" cy="2423795"/>
+                    </a:xfrm>
+                    <a:prstGeom prst="rect">
+                      <a:avLst/>
+                    </a:prstGeom>
+                  </pic:spPr>
+                </pic:pic>
+              </a:graphicData>
+            </a:graphic>
+          </wp:inline>
+        </w:drawing>
+      </w:r>
+    </w:p>
+    <w:p>
+      <w:r>
+        <w:t>Al entrar nos aparecerá directamente la página web</w:t>
       </w:r>
     </w:p>
     <w:sectPr>

</xml_diff>